<commit_message>
ready for evelyn test... i think
</commit_message>
<xml_diff>
--- a/script.docx
+++ b/script.docx
@@ -40,49 +40,84 @@
         <w:t>On each trial in this experiment, you will see a cluster of moving dots. Your task is to decide whether the dots are moving to the left or th</w:t>
       </w:r>
       <w:r>
-        <w:t>e right and respond accordingly using the ‘j’ and ‘k’ k</w:t>
-      </w:r>
+        <w:t>e right and respond accordingly using the ‘j’ and ‘k’ keys.</w:t>
+      </w:r>
+    </w:p>
+    <w:p/>
+    <w:p>
+      <w:r>
+        <w:t xml:space="preserve">The objective is to get as many trials correct in the allotted time. To do so, you will need to respond both QUICKLY and ACCURATELY. </w:t>
+      </w:r>
+      <w:r>
+        <w:t xml:space="preserve">Each block lasts a set amount of time. Responding more quickly will NOT make you finish </w:t>
+      </w:r>
+      <w:r>
+        <w:t>more quickly.</w:t>
+      </w:r>
+    </w:p>
+    <w:p/>
+    <w:p>
+      <w:r>
+        <w:t>Please make sure to read all the instructions CAREFULLY before each block. Different blocks of the experiment may have different instructions: Sometimes you will be given feedback</w:t>
+      </w:r>
+      <w:r>
+        <w:t xml:space="preserve"> after an incorrect response, other times no feedback will be given.</w:t>
+      </w:r>
+    </w:p>
+    <w:p/>
+    <w:p>
+      <w:r>
+        <w:t>There are several break</w:t>
+      </w:r>
+      <w:r>
+        <w:t>s</w:t>
+      </w:r>
+      <w:r>
+        <w:t xml:space="preserve"> within the experiment</w:t>
+      </w:r>
+      <w:r>
+        <w:t>. You may use this time to take a breather, use the bathroom, etc. If you don’t need a break you may begin the next section immediately.</w:t>
+      </w:r>
+    </w:p>
+    <w:p/>
+    <w:p/>
+    <w:p>
+      <w:r>
+        <w:tab/>
+      </w:r>
+    </w:p>
+    <w:p>
+      <w:r>
+        <w:t>__ Debrief</w:t>
+      </w:r>
+    </w:p>
+    <w:p/>
+    <w:p>
+      <w:r>
+        <w:t>START EXPERIMENT: Hit 5</w:t>
+      </w:r>
+    </w:p>
+    <w:p>
+      <w:r>
+        <w:t xml:space="preserve">QUIT EXPERIMENT: Hit </w:t>
+      </w:r>
+      <w:proofErr w:type="spellStart"/>
+      <w:r>
+        <w:t>Ctrl+Esc</w:t>
+      </w:r>
+      <w:proofErr w:type="spellEnd"/>
+    </w:p>
+    <w:p/>
+    <w:p>
+      <w:r>
+        <w:t>Questionnaire</w:t>
+      </w:r>
+    </w:p>
+    <w:p>
       <w:bookmarkStart w:id="0" w:name="_GoBack"/>
       <w:bookmarkEnd w:id="0"/>
       <w:r>
-        <w:t>eys.</w:t>
-      </w:r>
-    </w:p>
-    <w:p/>
-    <w:p>
-      <w:r>
-        <w:t>There are several break</w:t>
-      </w:r>
-      <w:r>
-        <w:t>s</w:t>
-      </w:r>
-      <w:r>
-        <w:t xml:space="preserve"> within the experiment</w:t>
-      </w:r>
-      <w:r>
-        <w:t>. You may use this time to take a breather, use the bathroom, etc. If you don’t need a break you may begin the next section immediately.</w:t>
-      </w:r>
-    </w:p>
-    <w:p/>
-    <w:p>
-      <w:r>
-        <w:t xml:space="preserve">Please make sure to read all the instructions CAREFULLY before each block. Different blocks of the experiment may have different instructions: sometimes you will be asked to respond as accurately as possible, regardless of time, and sometimes you will be asked to answer both quickly and accurately. </w:t>
-      </w:r>
-    </w:p>
-    <w:p/>
-    <w:p>
-      <w:r>
-        <w:t>Each block lasts a set amount of time. Responding more quickly will NOT make you finish more quickly.</w:t>
-      </w:r>
-    </w:p>
-    <w:p>
-      <w:r>
-        <w:tab/>
-      </w:r>
-    </w:p>
-    <w:p>
-      <w:r>
-        <w:t>__ Debrief</w:t>
+        <w:t>Instructions/feedback</w:t>
       </w:r>
     </w:p>
     <w:sectPr>

</xml_diff>

<commit_message>
about to pull ev's data; in demo mode
</commit_message>
<xml_diff>
--- a/script.docx
+++ b/script.docx
@@ -4,21 +4,198 @@
   <w:body>
     <w:p>
       <w:r>
+        <w:t>When you arrive:</w:t>
+      </w:r>
+    </w:p>
+    <w:p/>
+    <w:p>
+      <w:r>
+        <w:t xml:space="preserve">__ </w:t>
+      </w:r>
+      <w:proofErr w:type="gramStart"/>
+      <w:r>
+        <w:t>Log</w:t>
+      </w:r>
+      <w:proofErr w:type="gramEnd"/>
+      <w:r>
+        <w:t xml:space="preserve"> in to computer (login “Experimenter”, password “</w:t>
+      </w:r>
+      <w:proofErr w:type="spellStart"/>
+      <w:r>
+        <w:t>chilexp</w:t>
+      </w:r>
+      <w:proofErr w:type="spellEnd"/>
+      <w:r>
+        <w:t>”)</w:t>
+      </w:r>
+    </w:p>
+    <w:p>
+      <w:r>
+        <w:t>__ Make sure speakers are ON (green light) and volume is just below notch (from eye level)</w:t>
+      </w:r>
+    </w:p>
+    <w:p>
+      <w:r>
+        <w:t xml:space="preserve">__ </w:t>
+      </w:r>
+      <w:proofErr w:type="gramStart"/>
+      <w:r>
+        <w:t>Turn</w:t>
+      </w:r>
+      <w:proofErr w:type="gramEnd"/>
+      <w:r>
+        <w:t xml:space="preserve"> main room light off, leave hall light on</w:t>
+      </w:r>
+    </w:p>
+    <w:p/>
+    <w:p>
+      <w:r>
+        <w:t>Before each subject:</w:t>
+      </w:r>
+    </w:p>
+    <w:p/>
+    <w:p>
+      <w:r>
+        <w:t xml:space="preserve">__ </w:t>
+      </w:r>
+      <w:proofErr w:type="gramStart"/>
+      <w:r>
+        <w:t>Double check</w:t>
+      </w:r>
+      <w:proofErr w:type="gramEnd"/>
+      <w:r>
+        <w:t xml:space="preserve"> volume in case participant has changed it</w:t>
+      </w:r>
+    </w:p>
+    <w:p>
+      <w:r>
+        <w:t>__ Open survey</w:t>
+      </w:r>
+    </w:p>
+    <w:p/>
+    <w:p>
+      <w:r>
+        <w:tab/>
+        <w:t>Open Chrome or Safari or whatever</w:t>
+      </w:r>
+    </w:p>
+    <w:p>
+      <w:r>
+        <w:tab/>
+        <w:t xml:space="preserve">Go to </w:t>
+      </w:r>
+      <w:hyperlink r:id="rId5" w:history="1">
+        <w:r>
+          <w:rPr>
+            <w:rStyle w:val="Hyperlink"/>
+          </w:rPr>
+          <w:t>http://chil.rice.edu/survey/portal.htm</w:t>
+        </w:r>
+      </w:hyperlink>
+    </w:p>
+    <w:p>
+      <w:r>
+        <w:tab/>
+        <w:t>Enter experimenter number (121) and subject number</w:t>
+      </w:r>
+    </w:p>
+    <w:p/>
+    <w:p>
+      <w:r>
         <w:t>__ Open experiment</w:t>
       </w:r>
     </w:p>
-    <w:p>
-      <w:r>
-        <w:t>__ Open survey</w:t>
-      </w:r>
-    </w:p>
-    <w:p/>
-    <w:p>
-      <w:r>
-        <w:t>__ Consent form</w:t>
-      </w:r>
-    </w:p>
-    <w:p/>
+    <w:p/>
+    <w:p>
+      <w:r>
+        <w:tab/>
+        <w:t xml:space="preserve">Go to terminal. (Icon </w:t>
+      </w:r>
+      <w:r>
+        <w:t xml:space="preserve">in dock </w:t>
+      </w:r>
+      <w:r>
+        <w:t>with &gt;</w:t>
+      </w:r>
+      <w:proofErr w:type="gramStart"/>
+      <w:r>
+        <w:t>_ )</w:t>
+      </w:r>
+      <w:proofErr w:type="gramEnd"/>
+    </w:p>
+    <w:p>
+      <w:r>
+        <w:tab/>
+        <w:t>cd ~/Desktop/x121</w:t>
+      </w:r>
+    </w:p>
+    <w:p>
+      <w:r>
+        <w:tab/>
+      </w:r>
+      <w:proofErr w:type="gramStart"/>
+      <w:r>
+        <w:t>./</w:t>
+      </w:r>
+      <w:proofErr w:type="gramEnd"/>
+      <w:r>
+        <w:t xml:space="preserve">exp.py                                 (dot slash </w:t>
+      </w:r>
+      <w:proofErr w:type="spellStart"/>
+      <w:r>
+        <w:t>exp</w:t>
+      </w:r>
+      <w:proofErr w:type="spellEnd"/>
+      <w:r>
+        <w:t xml:space="preserve"> dot </w:t>
+      </w:r>
+      <w:proofErr w:type="spellStart"/>
+      <w:r>
+        <w:t>py</w:t>
+      </w:r>
+      <w:proofErr w:type="spellEnd"/>
+      <w:r>
+        <w:t>)</w:t>
+      </w:r>
+    </w:p>
+    <w:p>
+      <w:r>
+        <w:tab/>
+        <w:t>When participant is ready, hit “5” to start.</w:t>
+      </w:r>
+    </w:p>
+    <w:p>
+      <w:r>
+        <w:tab/>
+        <w:t>When experiment is over, hit “</w:t>
+      </w:r>
+      <w:proofErr w:type="spellStart"/>
+      <w:r>
+        <w:t>Ctrl+Esc</w:t>
+      </w:r>
+      <w:proofErr w:type="spellEnd"/>
+      <w:r>
+        <w:t>” to exit</w:t>
+      </w:r>
+    </w:p>
+    <w:p/>
+    <w:p>
+      <w:r>
+        <w:t>_</w:t>
+      </w:r>
+      <w:r>
+        <w:t>_ Consent form</w:t>
+      </w:r>
+      <w:r>
+        <w:t xml:space="preserve"> BEFORE YOU RUN EXPERIMENT!!</w:t>
+      </w:r>
+    </w:p>
+    <w:p/>
+    <w:p>
+      <w:r>
+        <w:t>SCRIPT:</w:t>
+      </w:r>
+    </w:p>
     <w:p/>
     <w:p>
       <w:r>
@@ -28,96 +205,138 @@
     <w:p/>
     <w:p>
       <w:r>
-        <w:t>Instructions will be presented on screen,</w:t>
-      </w:r>
-      <w:r>
-        <w:t xml:space="preserve"> but to summarize:</w:t>
-      </w:r>
-    </w:p>
-    <w:p/>
-    <w:p>
-      <w:r>
-        <w:t>On each trial in this experiment, you will see a cluster of moving dots. Your task is to decide whether the dots are moving to the left or th</w:t>
-      </w:r>
-      <w:r>
-        <w:t>e right and respond accordingly using the ‘j’ and ‘k’ keys.</w:t>
-      </w:r>
-    </w:p>
-    <w:p/>
-    <w:p>
-      <w:r>
-        <w:t xml:space="preserve">The objective is to get as many trials correct in the allotted time. To do so, you will need to respond both QUICKLY and ACCURATELY. </w:t>
-      </w:r>
-      <w:r>
-        <w:t xml:space="preserve">Each block lasts a set amount of time. Responding more quickly will NOT make you finish </w:t>
-      </w:r>
-      <w:r>
-        <w:t>more quickly.</w:t>
-      </w:r>
-    </w:p>
-    <w:p/>
-    <w:p>
-      <w:r>
-        <w:t>Please make sure to read all the instructions CAREFULLY before each block. Different blocks of the experiment may have different instructions: Sometimes you will be given feedback</w:t>
-      </w:r>
-      <w:r>
-        <w:t xml:space="preserve"> after an incorrect response, other times no feedback will be given.</w:t>
-      </w:r>
-    </w:p>
-    <w:p/>
-    <w:p>
-      <w:r>
-        <w:t>There are several break</w:t>
-      </w:r>
-      <w:r>
-        <w:t>s</w:t>
-      </w:r>
-      <w:r>
-        <w:t xml:space="preserve"> within the experiment</w:t>
-      </w:r>
-      <w:r>
-        <w:t>. You may use this time to take a breather, use the bathroom, etc. If you don’t need a break you may begin the next section immediately.</w:t>
-      </w:r>
-    </w:p>
-    <w:p/>
-    <w:p/>
-    <w:p>
-      <w:r>
-        <w:tab/>
-      </w:r>
-    </w:p>
-    <w:p>
-      <w:r>
-        <w:t>__ Debrief</w:t>
-      </w:r>
-    </w:p>
-    <w:p/>
-    <w:p>
-      <w:r>
-        <w:t>START EXPERIMENT: Hit 5</w:t>
-      </w:r>
-    </w:p>
-    <w:p>
-      <w:r>
-        <w:t xml:space="preserve">QUIT EXPERIMENT: Hit </w:t>
-      </w:r>
-      <w:proofErr w:type="spellStart"/>
-      <w:r>
-        <w:t>Ctrl+Esc</w:t>
-      </w:r>
-      <w:proofErr w:type="spellEnd"/>
-    </w:p>
-    <w:p/>
-    <w:p>
-      <w:r>
-        <w:t>Questionnaire</w:t>
-      </w:r>
-    </w:p>
-    <w:p>
+        <w:t>You will also have the opportunity to earn $25 based on your participation. During the experiment, you will accumulate points. The three participants with the highest score will each receive $25 after the experiment is completed in a few weeks.</w:t>
+      </w:r>
       <w:bookmarkStart w:id="0" w:name="_GoBack"/>
       <w:bookmarkEnd w:id="0"/>
-      <w:r>
-        <w:t>Instructions/feedback</w:t>
+    </w:p>
+    <w:p/>
+    <w:p>
+      <w:r>
+        <w:t>Instructions will be presented on screen,</w:t>
+      </w:r>
+      <w:r>
+        <w:t xml:space="preserve"> but to summarize:</w:t>
+      </w:r>
+    </w:p>
+    <w:p/>
+    <w:p>
+      <w:r>
+        <w:t>On each trial in this experiment, you will see a cluster of moving dots. Your task is to decide whether the dots are moving to the left or th</w:t>
+      </w:r>
+      <w:r>
+        <w:t>e right and respond accordingly using the ‘j’ and ‘k’ keys.</w:t>
+      </w:r>
+    </w:p>
+    <w:p/>
+    <w:p>
+      <w:r>
+        <w:t>The objective is to get as many trials correct in the allotted time. To do so, you will need to respond both QUICKLY and ACCURATELY. Each block lasts a set amount of time. Responding more quickly will N</w:t>
+      </w:r>
+      <w:r>
+        <w:t xml:space="preserve">OT make you finish </w:t>
+      </w:r>
+      <w:r>
+        <w:t>the experiment quicker</w:t>
+      </w:r>
+      <w:r>
+        <w:t>, but it CAN help you accumulate more points</w:t>
+      </w:r>
+      <w:r>
+        <w:t>.</w:t>
+      </w:r>
+    </w:p>
+    <w:p/>
+    <w:p>
+      <w:r>
+        <w:lastRenderedPageBreak/>
+        <w:t>Please make sure to read all the instructions CAREFULLY before each block. Different blocks of the experiment may have different instructions: Sometimes you will be given feedback</w:t>
+      </w:r>
+      <w:r>
+        <w:t xml:space="preserve"> after an incorrect response, other times no feedback will be given.</w:t>
+      </w:r>
+    </w:p>
+    <w:p/>
+    <w:p>
+      <w:r>
+        <w:t>There are several break</w:t>
+      </w:r>
+      <w:r>
+        <w:t>s</w:t>
+      </w:r>
+      <w:r>
+        <w:t xml:space="preserve"> within the experiment</w:t>
+      </w:r>
+      <w:r>
+        <w:t>. You may use this time to take a breather, use the bathroom, etc. If you don’t need a break you may begin the next section immediately.</w:t>
+      </w:r>
+    </w:p>
+    <w:p/>
+    <w:p/>
+    <w:p>
+      <w:r>
+        <w:t>AFTER EXPERIMENT:</w:t>
+      </w:r>
+    </w:p>
+    <w:p>
+      <w:r>
+        <w:t xml:space="preserve">__ </w:t>
+      </w:r>
+      <w:proofErr w:type="gramStart"/>
+      <w:r>
+        <w:t>Write</w:t>
+      </w:r>
+      <w:proofErr w:type="gramEnd"/>
+      <w:r>
+        <w:t xml:space="preserve"> down participant score for entire experiment along with </w:t>
+      </w:r>
+      <w:proofErr w:type="spellStart"/>
+      <w:r>
+        <w:t>netid</w:t>
+      </w:r>
+      <w:proofErr w:type="spellEnd"/>
+      <w:r>
+        <w:t xml:space="preserve"> (from </w:t>
+      </w:r>
+      <w:proofErr w:type="spellStart"/>
+      <w:r>
+        <w:t>experimetrix</w:t>
+      </w:r>
+      <w:proofErr w:type="spellEnd"/>
+      <w:r>
+        <w:t>)</w:t>
+      </w:r>
+    </w:p>
+    <w:p>
+      <w:r>
+        <w:t xml:space="preserve">__ </w:t>
+      </w:r>
+      <w:proofErr w:type="spellStart"/>
+      <w:r>
+        <w:t>Ctrl+Esc</w:t>
+      </w:r>
+      <w:proofErr w:type="spellEnd"/>
+      <w:r>
+        <w:t xml:space="preserve"> to quit</w:t>
+      </w:r>
+    </w:p>
+    <w:p>
+      <w:r>
+        <w:t xml:space="preserve">__ </w:t>
+      </w:r>
+      <w:proofErr w:type="gramStart"/>
+      <w:r>
+        <w:t>Have</w:t>
+      </w:r>
+      <w:proofErr w:type="gramEnd"/>
+      <w:r>
+        <w:t xml:space="preserve"> participant take questionnaire</w:t>
+      </w:r>
+    </w:p>
+    <w:p/>
+    <w:p>
+      <w:r>
+        <w:t>Thank participant for coming.</w:t>
       </w:r>
     </w:p>
     <w:sectPr>
@@ -312,6 +531,17 @@
     <w:semiHidden/>
     <w:unhideWhenUsed/>
   </w:style>
+  <w:style w:type="character" w:styleId="Hyperlink">
+    <w:name w:val="Hyperlink"/>
+    <w:basedOn w:val="DefaultParagraphFont"/>
+    <w:uiPriority w:val="99"/>
+    <w:unhideWhenUsed/>
+    <w:rsid w:val="002B3483"/>
+    <w:rPr>
+      <w:color w:val="0000FF" w:themeColor="hyperlink"/>
+      <w:u w:val="single"/>
+    </w:rPr>
+  </w:style>
 </w:styles>
 </file>
 
@@ -497,6 +727,17 @@
     <w:uiPriority w:val="99"/>
     <w:semiHidden/>
     <w:unhideWhenUsed/>
+  </w:style>
+  <w:style w:type="character" w:styleId="Hyperlink">
+    <w:name w:val="Hyperlink"/>
+    <w:basedOn w:val="DefaultParagraphFont"/>
+    <w:uiPriority w:val="99"/>
+    <w:unhideWhenUsed/>
+    <w:rsid w:val="002B3483"/>
+    <w:rPr>
+      <w:color w:val="0000FF" w:themeColor="hyperlink"/>
+      <w:u w:val="single"/>
+    </w:rPr>
   </w:style>
 </w:styles>
 </file>

</xml_diff>

<commit_message>
ready for testing in lab
</commit_message>
<xml_diff>
--- a/script.docx
+++ b/script.docx
@@ -52,6 +52,11 @@
         <w:t>__ Open experiment</w:t>
       </w:r>
     </w:p>
+    <w:p>
+      <w:r>
+        <w:t>__ Look up subject number (for return visits) or assign new number (for first visits)</w:t>
+      </w:r>
+    </w:p>
     <w:p/>
     <w:p>
       <w:r>
@@ -68,13 +73,37 @@
     <w:p>
       <w:r>
         <w:tab/>
-        <w:t>cd ~/Desktop/x121</w:t>
+        <w:t>cd ~/Desktop/x122</w:t>
       </w:r>
     </w:p>
     <w:p>
       <w:r>
         <w:tab/>
-        <w:t>./exp.py                                 (dot slash exp dot py)</w:t>
+        <w:t xml:space="preserve">./exp.py </w:t>
+      </w:r>
+      <w:r>
+        <w:t>#</w:t>
+      </w:r>
+      <w:r>
+        <w:t xml:space="preserve">         </w:t>
+      </w:r>
+      <w:r>
+        <w:t xml:space="preserve">  </w:t>
+      </w:r>
+      <w:r>
+        <w:t xml:space="preserve">                      (dot slash exp dot py</w:t>
+      </w:r>
+      <w:r>
+        <w:t xml:space="preserve"> space &lt;</w:t>
+      </w:r>
+      <w:r>
+        <w:t xml:space="preserve">subject  </w:t>
+      </w:r>
+      <w:r>
+        <w:t>#&gt;</w:t>
+      </w:r>
+      <w:r>
+        <w:t>)</w:t>
       </w:r>
     </w:p>
     <w:p>
@@ -106,97 +135,95 @@
     <w:p/>
     <w:p>
       <w:r>
-        <w:t>You will also have the opportunity to earn $25 based on your participation. During the experiment, you will accumulate points. The three participants with the highest score will each receive $25 after the experiment is completed in a few weeks.</w:t>
-      </w:r>
-    </w:p>
-    <w:p/>
-    <w:p>
-      <w:r>
-        <w:t>Instructions will be presented on screen,</w:t>
-      </w:r>
-      <w:r>
-        <w:t xml:space="preserve"> but to summarize:</w:t>
-      </w:r>
-    </w:p>
-    <w:p/>
-    <w:p>
-      <w:r>
-        <w:t>On each trial in this experiment, you will see a cluster of moving dots. Your task is to decide whether the dots are moving to the left or th</w:t>
-      </w:r>
-      <w:r>
-        <w:t>e right and respond accordingly using the ‘j’ and ‘k’ keys.</w:t>
-      </w:r>
-    </w:p>
-    <w:p/>
-    <w:p>
-      <w:r>
-        <w:t>The objective is to get as many trials correct in the allotted time. To do so, you will need to respond both QUICKLY and ACCURATELY. Each block lasts a set amount of time. Responding more quickly will N</w:t>
-      </w:r>
-      <w:r>
-        <w:t xml:space="preserve">OT make you finish </w:t>
-      </w:r>
-      <w:r>
-        <w:t>the experiment quicker</w:t>
-      </w:r>
-      <w:r>
-        <w:t>, but it CAN help you accumulate more points</w:t>
-      </w:r>
-      <w:r>
-        <w:t>.</w:t>
-      </w:r>
-    </w:p>
-    <w:p/>
-    <w:p>
-      <w:r>
-        <w:t>Please make sure to read all the instructions CAREFULLY before each block. Different blocks of the experiment may have different instructions: Sometimes you will be given feedback</w:t>
-      </w:r>
-      <w:r>
-        <w:t xml:space="preserve"> after an incorrect response, other times no feedback will be given.</w:t>
-      </w:r>
-    </w:p>
-    <w:p/>
-    <w:p>
-      <w:r>
-        <w:t>There are several break</w:t>
-      </w:r>
-      <w:r>
-        <w:t>s</w:t>
-      </w:r>
-      <w:r>
-        <w:t xml:space="preserve"> within the experiment</w:t>
-      </w:r>
-      <w:r>
-        <w:t>. You may use this time to take a breather, use the bathroom, etc. If you don’t need a break you may begin the next section immediately.</w:t>
-      </w:r>
-    </w:p>
-    <w:p/>
-    <w:p/>
-    <w:p>
-      <w:r>
-        <w:t>AFTER EXPERIMENT:</w:t>
-      </w:r>
-    </w:p>
-    <w:p>
-      <w:r>
-        <w:t>__ Write down participant score for entire experiment along with netid (from experimetrix)</w:t>
-      </w:r>
-    </w:p>
-    <w:p>
-      <w:r>
-        <w:t>__ Ctrl+Esc to quit</w:t>
-      </w:r>
-    </w:p>
-    <w:p>
-      <w:r>
-        <w:t>__ Have participant take questionnaire</w:t>
-      </w:r>
-    </w:p>
-    <w:p>
-      <w:r>
-        <w:t>__ Write subject ID number on questionnaire</w:t>
+        <w:t>You will also have the opportunity to earn $25 based on your participation. During the experime</w:t>
+      </w:r>
+      <w:r>
+        <w:t>nt, you will accumulate points. The highest score for each of the three sessions will recieve</w:t>
+      </w:r>
+      <w:r>
+        <w:t xml:space="preserve"> will each receive $25 after the experiment is completed in a few weeks.</w:t>
+      </w:r>
+      <w:r>
+        <w:t xml:space="preserve"> (Maximum $25 per participant).</w:t>
       </w:r>
       <w:bookmarkStart w:id="0" w:name="_GoBack"/>
       <w:bookmarkEnd w:id="0"/>
+    </w:p>
+    <w:p/>
+    <w:p>
+      <w:r>
+        <w:t>Instructions will be presented on screen,</w:t>
+      </w:r>
+      <w:r>
+        <w:t xml:space="preserve"> but to summarize:</w:t>
+      </w:r>
+    </w:p>
+    <w:p/>
+    <w:p>
+      <w:r>
+        <w:t>On each trial in this experiment, you will see a cluster of moving dots. Your task is to decide whether the dots are moving to the left or th</w:t>
+      </w:r>
+      <w:r>
+        <w:t>e right and respond accordingly using the ‘j’ and ‘k’ keys.</w:t>
+      </w:r>
+    </w:p>
+    <w:p/>
+    <w:p>
+      <w:r>
+        <w:t>The objective is to get as many trials correct in the allotted time. To do so, you will need to respond both QUICKLY and ACCURATELY. Each block lasts a set amount of time. Responding more quickly will N</w:t>
+      </w:r>
+      <w:r>
+        <w:t xml:space="preserve">OT make you finish </w:t>
+      </w:r>
+      <w:r>
+        <w:t>the experiment quicker</w:t>
+      </w:r>
+      <w:r>
+        <w:t>, but it CAN help you accumulate more points</w:t>
+      </w:r>
+      <w:r>
+        <w:t>.</w:t>
+      </w:r>
+    </w:p>
+    <w:p/>
+    <w:p>
+      <w:r>
+        <w:t xml:space="preserve">Please make sure to read all the instructions CAREFULLY before each block. Different blocks of the experiment may have different instructions: Sometimes you </w:t>
+      </w:r>
+      <w:r>
+        <w:lastRenderedPageBreak/>
+        <w:t>will be given feedback</w:t>
+      </w:r>
+      <w:r>
+        <w:t xml:space="preserve"> after an incorrect response, other times no feedback will be given.</w:t>
+      </w:r>
+    </w:p>
+    <w:p/>
+    <w:p>
+      <w:r>
+        <w:t>There are several break</w:t>
+      </w:r>
+      <w:r>
+        <w:t>s</w:t>
+      </w:r>
+      <w:r>
+        <w:t xml:space="preserve"> within the experiment</w:t>
+      </w:r>
+      <w:r>
+        <w:t>. You may use this time to take a breather, use the bathroom, etc. If you don’t need a break you may begin the next section immediately.</w:t>
+      </w:r>
+    </w:p>
+    <w:p/>
+    <w:p/>
+    <w:p>
+      <w:r>
+        <w:t>AFTER EXPERIMENT:</w:t>
+      </w:r>
+    </w:p>
+    <w:p>
+      <w:r>
+        <w:t>__ Ctrl+Esc to quit</w:t>
+      </w:r>
     </w:p>
     <w:p/>
     <w:p>

</xml_diff>

<commit_message>
push to subj computers
</commit_message>
<xml_diff>
--- a/script.docx
+++ b/script.docx
@@ -10,17 +10,44 @@
     <w:p/>
     <w:p>
       <w:r>
-        <w:t>__ Log in to computer (login “Experimenter”, password “chilexp”)</w:t>
-      </w:r>
-    </w:p>
-    <w:p>
-      <w:r>
-        <w:t>__ Make sure speakers are ON (green light) and volume is just below notch (from eye level)</w:t>
-      </w:r>
-    </w:p>
-    <w:p>
-      <w:r>
-        <w:t>__ Turn main room light off, leave hall light on</w:t>
+        <w:t xml:space="preserve">__ </w:t>
+      </w:r>
+      <w:proofErr w:type="gramStart"/>
+      <w:r>
+        <w:t>Log</w:t>
+      </w:r>
+      <w:proofErr w:type="gramEnd"/>
+      <w:r>
+        <w:t xml:space="preserve"> in to computer (login “Experimenter”, password “</w:t>
+      </w:r>
+      <w:proofErr w:type="spellStart"/>
+      <w:r>
+        <w:t>chilexp</w:t>
+      </w:r>
+      <w:proofErr w:type="spellEnd"/>
+      <w:r>
+        <w:t>”)</w:t>
+      </w:r>
+    </w:p>
+    <w:p>
+      <w:r>
+        <w:t xml:space="preserve">__ Make </w:t>
+      </w:r>
+      <w:r>
+        <w:t>sure headphones are plugged in</w:t>
+      </w:r>
+    </w:p>
+    <w:p>
+      <w:r>
+        <w:t xml:space="preserve">__ </w:t>
+      </w:r>
+      <w:proofErr w:type="gramStart"/>
+      <w:r>
+        <w:t>Turn</w:t>
+      </w:r>
+      <w:proofErr w:type="gramEnd"/>
+      <w:r>
+        <w:t xml:space="preserve"> main room light off, leave hall light on</w:t>
       </w:r>
     </w:p>
     <w:p/>
@@ -40,10 +67,7 @@
         <w:t xml:space="preserve">__ Double check </w:t>
       </w:r>
       <w:r>
-        <w:t xml:space="preserve">speaker </w:t>
-      </w:r>
-      <w:r>
-        <w:t>volume in case participant has changed it</w:t>
+        <w:t>volume is not muted</w:t>
       </w:r>
     </w:p>
     <w:p/>
@@ -67,8 +91,13 @@
         <w:t xml:space="preserve">in dock </w:t>
       </w:r>
       <w:r>
-        <w:t>with &gt;_ )</w:t>
-      </w:r>
+        <w:t>with &gt;</w:t>
+      </w:r>
+      <w:proofErr w:type="gramStart"/>
+      <w:r>
+        <w:t>_ )</w:t>
+      </w:r>
+      <w:proofErr w:type="gramEnd"/>
     </w:p>
     <w:p>
       <w:r>
@@ -79,7 +108,14 @@
     <w:p>
       <w:r>
         <w:tab/>
-        <w:t xml:space="preserve">./exp.py </w:t>
+      </w:r>
+      <w:proofErr w:type="gramStart"/>
+      <w:r>
+        <w:t>./</w:t>
+      </w:r>
+      <w:proofErr w:type="gramEnd"/>
+      <w:r>
+        <w:t xml:space="preserve">exp.py </w:t>
       </w:r>
       <w:r>
         <w:t>#</w:t>
@@ -91,8 +127,21 @@
         <w:t xml:space="preserve">  </w:t>
       </w:r>
       <w:r>
-        <w:t xml:space="preserve">                      (dot slash exp dot py</w:t>
-      </w:r>
+        <w:t xml:space="preserve">                      (dot slash </w:t>
+      </w:r>
+      <w:proofErr w:type="spellStart"/>
+      <w:r>
+        <w:t>exp</w:t>
+      </w:r>
+      <w:proofErr w:type="spellEnd"/>
+      <w:r>
+        <w:t xml:space="preserve"> dot </w:t>
+      </w:r>
+      <w:proofErr w:type="spellStart"/>
+      <w:r>
+        <w:t>py</w:t>
+      </w:r>
+      <w:proofErr w:type="spellEnd"/>
       <w:r>
         <w:t xml:space="preserve"> space &lt;</w:t>
       </w:r>
@@ -115,7 +164,15 @@
     <w:p>
       <w:r>
         <w:tab/>
-        <w:t>When experiment is over, hit “Ctrl+Esc” to exit</w:t>
+        <w:t>When experiment is over, hit “</w:t>
+      </w:r>
+      <w:proofErr w:type="spellStart"/>
+      <w:r>
+        <w:t>Ctrl+Esc</w:t>
+      </w:r>
+      <w:proofErr w:type="spellEnd"/>
+      <w:r>
+        <w:t>” to exit</w:t>
       </w:r>
     </w:p>
     <w:p/>
@@ -129,25 +186,54 @@
     <w:p/>
     <w:p>
       <w:r>
-        <w:t>Thank participant for coming. The experiment takes approximately one hour and you receive 1 credit hour for your participation.</w:t>
-      </w:r>
-    </w:p>
-    <w:p/>
-    <w:p>
-      <w:r>
-        <w:t>You will also have the opportunity to earn $25 based on your participation. During the experime</w:t>
-      </w:r>
-      <w:r>
-        <w:t>nt, you will accumulate points. The highest score for each of the three sessions will recieve</w:t>
-      </w:r>
-      <w:r>
-        <w:t xml:space="preserve"> will each receive $25 after the experiment is completed in a few weeks.</w:t>
-      </w:r>
-      <w:r>
-        <w:t xml:space="preserve"> (Maximum $25 per participant).</w:t>
+        <w:t xml:space="preserve">Thank participant for coming. The experiment takes </w:t>
+      </w:r>
+      <w:r>
+        <w:t>the full</w:t>
+      </w:r>
+      <w:r>
+        <w:t xml:space="preserve"> hour and you </w:t>
+      </w:r>
+      <w:r>
+        <w:t xml:space="preserve">will </w:t>
       </w:r>
       <w:bookmarkStart w:id="0" w:name="_GoBack"/>
       <w:bookmarkEnd w:id="0"/>
+      <w:r>
+        <w:t>receive 1 credit hour for your participation.</w:t>
+      </w:r>
+    </w:p>
+    <w:p/>
+    <w:p>
+      <w:r>
+        <w:t>You will also have the opportunity to earn $25 based on your participation. During the experime</w:t>
+      </w:r>
+      <w:r>
+        <w:t>nt, you will accumulate points. The highest score for each of the three sessi</w:t>
+      </w:r>
+      <w:r>
+        <w:t>ons will rec</w:t>
+      </w:r>
+      <w:r>
+        <w:t>e</w:t>
+      </w:r>
+      <w:r>
+        <w:t>i</w:t>
+      </w:r>
+      <w:r>
+        <w:t>ve</w:t>
+      </w:r>
+      <w:r>
+        <w:t xml:space="preserve"> will each receive $25 after the experiment is completed in a few weeks.</w:t>
+      </w:r>
+      <w:r>
+        <w:t xml:space="preserve"> </w:t>
+      </w:r>
+      <w:proofErr w:type="gramStart"/>
+      <w:r>
+        <w:t>(Maximum $25 per participant).</w:t>
+      </w:r>
+      <w:proofErr w:type="gramEnd"/>
     </w:p>
     <w:p/>
     <w:p>
@@ -164,7 +250,10 @@
         <w:t>On each trial in this experiment, you will see a cluster of moving dots. Your task is to decide whether the dots are moving to the left or th</w:t>
       </w:r>
       <w:r>
-        <w:t>e right and respond accordingly using the ‘j’ and ‘k’ keys.</w:t>
+        <w:t xml:space="preserve">e right and respond accordingly. Some trials will be </w:t>
+      </w:r>
+      <w:r>
+        <w:t>harder than others. Trials are preceded by a red, green, or white fixation cross. Red trials are the hardest, green are the easiest, and white may be either easy or hard.</w:t>
       </w:r>
     </w:p>
     <w:p/>
@@ -188,19 +277,7 @@
     <w:p/>
     <w:p>
       <w:r>
-        <w:t xml:space="preserve">Please make sure to read all the instructions CAREFULLY before each block. Different blocks of the experiment may have different instructions: Sometimes you </w:t>
-      </w:r>
-      <w:r>
         <w:lastRenderedPageBreak/>
-        <w:t>will be given feedback</w:t>
-      </w:r>
-      <w:r>
-        <w:t xml:space="preserve"> after an incorrect response, other times no feedback will be given.</w:t>
-      </w:r>
-    </w:p>
-    <w:p/>
-    <w:p>
-      <w:r>
         <w:t>There are several break</w:t>
       </w:r>
       <w:r>
@@ -222,7 +299,15 @@
     </w:p>
     <w:p>
       <w:r>
-        <w:t>__ Ctrl+Esc to quit</w:t>
+        <w:t xml:space="preserve">__ </w:t>
+      </w:r>
+      <w:proofErr w:type="spellStart"/>
+      <w:r>
+        <w:t>Ctrl+Esc</w:t>
+      </w:r>
+      <w:proofErr w:type="spellEnd"/>
+      <w:r>
+        <w:t xml:space="preserve"> to quit</w:t>
       </w:r>
     </w:p>
     <w:p/>

</xml_diff>